<commit_message>
pruebas y creacion logica
</commit_message>
<xml_diff>
--- a/docs/DisenyoAndroid_JoseJulio.docx
+++ b/docs/DisenyoAndroid_JoseJulio.docx
@@ -17,15 +17,7 @@
           <w:sz w:val="32"/>
           <w:szCs w:val="32"/>
         </w:rPr>
-        <w:t xml:space="preserve">Documento de diseño </w:t>
-      </w:r>
-      <w:r>
-        <w:rPr>
-          <w:rFonts w:asciiTheme="majorHAnsi" w:hAnsiTheme="majorHAnsi" w:cstheme="majorHAnsi"/>
-          <w:sz w:val="32"/>
-          <w:szCs w:val="32"/>
-        </w:rPr>
-        <w:t>Android Studio</w:t>
+        <w:t>Documento de diseño Android Studio</w:t>
       </w:r>
     </w:p>
     <w:p>
@@ -63,13 +55,7 @@
         <w:rPr>
           <w:rFonts w:cstheme="minorHAnsi"/>
         </w:rPr>
-        <w:t xml:space="preserve">A continuación, se muestra el diagrama general del código en </w:t>
-      </w:r>
-      <w:r>
-        <w:rPr>
-          <w:rFonts w:cstheme="minorHAnsi"/>
-        </w:rPr>
-        <w:t>Android Studio, así como su comunicación con el servidor.</w:t>
+        <w:t>A continuación, se muestra el diagrama general del código en Android Studio, así como su comunicación con el servidor.</w:t>
       </w:r>
     </w:p>
     <w:p>
@@ -83,67 +69,14 @@
         <w:rPr>
           <w:rFonts w:cstheme="minorHAnsi"/>
         </w:rPr>
-        <w:t xml:space="preserve">Empezaremos mostrando el diseño del modelo con una clase para la trama </w:t>
-      </w:r>
-      <w:proofErr w:type="spellStart"/>
-      <w:r>
-        <w:rPr>
-          <w:rFonts w:cstheme="minorHAnsi"/>
-        </w:rPr>
-        <w:t>beacon</w:t>
-      </w:r>
-      <w:proofErr w:type="spellEnd"/>
-      <w:r>
-        <w:rPr>
-          <w:rFonts w:cstheme="minorHAnsi"/>
-        </w:rPr>
-        <w:t xml:space="preserve"> con sus </w:t>
-      </w:r>
-      <w:proofErr w:type="spellStart"/>
-      <w:r>
-        <w:rPr>
-          <w:rFonts w:cstheme="minorHAnsi"/>
-        </w:rPr>
-        <w:t>getters</w:t>
-      </w:r>
-      <w:proofErr w:type="spellEnd"/>
-      <w:r>
-        <w:rPr>
-          <w:rFonts w:cstheme="minorHAnsi"/>
-        </w:rPr>
-        <w:t xml:space="preserve"> y </w:t>
-      </w:r>
-      <w:proofErr w:type="spellStart"/>
-      <w:r>
-        <w:rPr>
-          <w:rFonts w:cstheme="minorHAnsi"/>
-        </w:rPr>
-        <w:t>setters</w:t>
-      </w:r>
-      <w:proofErr w:type="spellEnd"/>
-      <w:r>
-        <w:rPr>
-          <w:rFonts w:cstheme="minorHAnsi"/>
-        </w:rPr>
-        <w:t xml:space="preserve">, una clase destinada a utilidades y una clase para recoger los datos desde el </w:t>
-      </w:r>
-      <w:proofErr w:type="spellStart"/>
-      <w:r>
-        <w:rPr>
-          <w:rFonts w:cstheme="minorHAnsi"/>
-        </w:rPr>
-        <w:t>backend</w:t>
-      </w:r>
-      <w:proofErr w:type="spellEnd"/>
-      <w:r>
-        <w:rPr>
-          <w:rFonts w:cstheme="minorHAnsi"/>
-        </w:rPr>
-        <w:t>.</w:t>
+        <w:t>Empezaremos mostrando el diseño del modelo con una clase para la trama beacon con sus getters y setters, una clase destinada a utilidades y una clase para recoger los datos desde el backend.</w:t>
       </w:r>
     </w:p>
     <w:p>
       <w:r>
+        <w:rPr>
+          <w:noProof/>
+        </w:rPr>
         <w:drawing>
           <wp:inline distT="0" distB="0" distL="0" distR="0" wp14:anchorId="0630608E" wp14:editId="4036B18E">
             <wp:extent cx="5386186" cy="5494655"/>
@@ -193,23 +126,20 @@
     <w:p/>
     <w:p>
       <w:r>
+        <w:lastRenderedPageBreak/>
+        <w:t>Tras esto, pasemos al diseño de la Logica, controlada desde MainActivity. El servicio se encarga de recibir los beacons. Para hacer peticiones a la API lo hacemos vía http a través de la Logica por la clase PeticionarioRest. Así el servidor nos devuelve un JSON que recibimos a través de la clase RespuestaRest.</w:t>
+      </w:r>
+    </w:p>
+    <w:p>
+      <w:r>
         <w:rPr>
           <w:noProof/>
         </w:rPr>
-        <w:lastRenderedPageBreak/>
         <w:drawing>
-          <wp:anchor distT="0" distB="0" distL="114300" distR="114300" simplePos="0" relativeHeight="251658240" behindDoc="0" locked="0" layoutInCell="1" allowOverlap="1" wp14:anchorId="6DBE675A" wp14:editId="097F86E2">
-            <wp:simplePos x="0" y="0"/>
-            <wp:positionH relativeFrom="margin">
-              <wp:posOffset>-906145</wp:posOffset>
-            </wp:positionH>
-            <wp:positionV relativeFrom="paragraph">
-              <wp:posOffset>824230</wp:posOffset>
-            </wp:positionV>
-            <wp:extent cx="7115175" cy="3156585"/>
-            <wp:effectExtent l="0" t="0" r="0" b="5715"/>
-            <wp:wrapSquare wrapText="bothSides"/>
-            <wp:docPr id="3" name="Imagen 3"/>
+          <wp:inline distT="0" distB="0" distL="0" distR="0" wp14:anchorId="5A6A2C4A" wp14:editId="58C0F2B3">
+            <wp:extent cx="5185410" cy="2177872"/>
+            <wp:effectExtent l="0" t="0" r="0" b="0"/>
+            <wp:docPr id="4" name="Imagen 4"/>
             <wp:cNvGraphicFramePr>
               <a:graphicFrameLocks xmlns:a="http://schemas.openxmlformats.org/drawingml/2006/main" noChangeAspect="1"/>
             </wp:cNvGraphicFramePr>
@@ -217,12 +147,10 @@
               <a:graphicData uri="http://schemas.openxmlformats.org/drawingml/2006/picture">
                 <pic:pic xmlns:pic="http://schemas.openxmlformats.org/drawingml/2006/picture">
                   <pic:nvPicPr>
-                    <pic:cNvPr id="0" name="Picture 2"/>
-                    <pic:cNvPicPr>
-                      <a:picLocks noChangeAspect="1" noChangeArrowheads="1"/>
-                    </pic:cNvPicPr>
+                    <pic:cNvPr id="4" name="Imagen 4"/>
+                    <pic:cNvPicPr/>
                   </pic:nvPicPr>
-                  <pic:blipFill>
+                  <pic:blipFill rotWithShape="1">
                     <a:blip r:embed="rId5" cstate="print">
                       <a:extLst>
                         <a:ext uri="{28A0092B-C50C-407E-A947-70E740481C1C}">
@@ -230,23 +158,88 @@
                         </a:ext>
                       </a:extLst>
                     </a:blip>
-                    <a:srcRect/>
+                    <a:srcRect l="32315" t="-15404" r="70" b="15404"/>
+                    <a:stretch/>
+                  </pic:blipFill>
+                  <pic:spPr bwMode="auto">
+                    <a:xfrm>
+                      <a:off x="0" y="0"/>
+                      <a:ext cx="5206791" cy="2186852"/>
+                    </a:xfrm>
+                    <a:prstGeom prst="rect">
+                      <a:avLst/>
+                    </a:prstGeom>
+                    <a:ln>
+                      <a:noFill/>
+                    </a:ln>
+                    <a:extLst>
+                      <a:ext uri="{53640926-AAD7-44D8-BBD7-CCE9431645EC}">
+                        <a14:shadowObscured xmlns:a14="http://schemas.microsoft.com/office/drawing/2010/main"/>
+                      </a:ext>
+                    </a:extLst>
+                  </pic:spPr>
+                </pic:pic>
+              </a:graphicData>
+            </a:graphic>
+          </wp:inline>
+        </w:drawing>
+      </w:r>
+    </w:p>
+    <w:p/>
+    <w:p/>
+    <w:p>
+      <w:r>
+        <w:t>A continuación, se muestra el diseño completo con las relaciones, así como la interacción entre el modelo y la lógica</w:t>
+      </w:r>
+    </w:p>
+    <w:p>
+      <w:r>
+        <w:rPr>
+          <w:noProof/>
+        </w:rPr>
+        <w:drawing>
+          <wp:anchor distT="0" distB="0" distL="114300" distR="114300" simplePos="0" relativeHeight="251658240" behindDoc="0" locked="0" layoutInCell="1" allowOverlap="1" wp14:anchorId="05083B51" wp14:editId="54F73B10">
+            <wp:simplePos x="0" y="0"/>
+            <wp:positionH relativeFrom="page">
+              <wp:posOffset>140335</wp:posOffset>
+            </wp:positionH>
+            <wp:positionV relativeFrom="paragraph">
+              <wp:posOffset>293370</wp:posOffset>
+            </wp:positionV>
+            <wp:extent cx="7145655" cy="2028825"/>
+            <wp:effectExtent l="0" t="0" r="0" b="9525"/>
+            <wp:wrapSquare wrapText="bothSides"/>
+            <wp:docPr id="2" name="Imagen 2"/>
+            <wp:cNvGraphicFramePr>
+              <a:graphicFrameLocks xmlns:a="http://schemas.openxmlformats.org/drawingml/2006/main" noChangeAspect="1"/>
+            </wp:cNvGraphicFramePr>
+            <a:graphic xmlns:a="http://schemas.openxmlformats.org/drawingml/2006/main">
+              <a:graphicData uri="http://schemas.openxmlformats.org/drawingml/2006/picture">
+                <pic:pic xmlns:pic="http://schemas.openxmlformats.org/drawingml/2006/picture">
+                  <pic:nvPicPr>
+                    <pic:cNvPr id="2" name="Imagen 2"/>
+                    <pic:cNvPicPr/>
+                  </pic:nvPicPr>
+                  <pic:blipFill>
+                    <a:blip r:embed="rId6" cstate="print">
+                      <a:extLst>
+                        <a:ext uri="{28A0092B-C50C-407E-A947-70E740481C1C}">
+                          <a14:useLocalDpi xmlns:a14="http://schemas.microsoft.com/office/drawing/2010/main" val="0"/>
+                        </a:ext>
+                      </a:extLst>
+                    </a:blip>
                     <a:stretch>
                       <a:fillRect/>
                     </a:stretch>
                   </pic:blipFill>
-                  <pic:spPr bwMode="auto">
+                  <pic:spPr>
                     <a:xfrm>
                       <a:off x="0" y="0"/>
-                      <a:ext cx="7115175" cy="3156585"/>
+                      <a:ext cx="7145655" cy="2028825"/>
                     </a:xfrm>
                     <a:prstGeom prst="rect">
                       <a:avLst/>
                     </a:prstGeom>
-                    <a:noFill/>
-                    <a:ln>
-                      <a:noFill/>
-                    </a:ln>
                   </pic:spPr>
                 </pic:pic>
               </a:graphicData>
@@ -260,58 +253,9 @@
           </wp:anchor>
         </w:drawing>
       </w:r>
-      <w:r>
-        <w:t xml:space="preserve">Tras esto, pasemos al diseño de la </w:t>
-      </w:r>
-      <w:proofErr w:type="spellStart"/>
-      <w:r>
-        <w:t>Logica</w:t>
-      </w:r>
-      <w:proofErr w:type="spellEnd"/>
-      <w:r>
-        <w:t xml:space="preserve">, controlada desde </w:t>
-      </w:r>
-      <w:proofErr w:type="spellStart"/>
-      <w:r>
-        <w:t>MainActivity</w:t>
-      </w:r>
-      <w:proofErr w:type="spellEnd"/>
-      <w:r>
-        <w:t xml:space="preserve">. El servicio se encarga de recibir los </w:t>
-      </w:r>
-      <w:proofErr w:type="spellStart"/>
-      <w:r>
-        <w:t>beacons</w:t>
-      </w:r>
-      <w:proofErr w:type="spellEnd"/>
-      <w:r>
-        <w:t xml:space="preserve">. Para hacer peticiones a la API lo hacemos vía http a través de la </w:t>
-      </w:r>
-      <w:proofErr w:type="spellStart"/>
-      <w:r>
-        <w:t>Logica</w:t>
-      </w:r>
-      <w:proofErr w:type="spellEnd"/>
-      <w:r>
-        <w:t xml:space="preserve"> por la clase </w:t>
-      </w:r>
-      <w:proofErr w:type="spellStart"/>
-      <w:r>
-        <w:t>PeticionarioRest</w:t>
-      </w:r>
-      <w:proofErr w:type="spellEnd"/>
-      <w:r>
-        <w:t xml:space="preserve">. Así el servidor nos devuelve un JSON que recibimos a través de la clase </w:t>
-      </w:r>
-      <w:proofErr w:type="spellStart"/>
-      <w:r>
-        <w:t>RespuestaRest</w:t>
-      </w:r>
-      <w:proofErr w:type="spellEnd"/>
-      <w:r>
-        <w:t>.</w:t>
-      </w:r>
     </w:p>
+    <w:p/>
+    <w:p/>
     <w:sectPr>
       <w:pgSz w:w="11906" w:h="16838"/>
       <w:pgMar w:top="1417" w:right="1701" w:bottom="1417" w:left="1701" w:header="708" w:footer="708" w:gutter="0"/>

</xml_diff>